<commit_message>
Added a few topics
</commit_message>
<xml_diff>
--- a/Relatório.docx
+++ b/Relatório.docx
@@ -118,6 +118,7 @@
                   <w:dataBinding w:prefixMappings="xmlns:ns0='http://schemas.openxmlformats.org/package/2006/metadata/core-properties' xmlns:ns1='http://purl.org/dc/elements/1.1/'" w:xpath="/ns0:coreProperties[1]/ns1:title[1]" w:storeItemID="{6C3C8BC8-F283-45AE-878A-BAB7291924A1}"/>
                   <w:text/>
                 </w:sdtPr>
+                <w:sdtEndPr/>
                 <w:sdtContent>
                   <w:p>
                     <w:pPr>
@@ -179,6 +180,7 @@
                 <w:dataBinding w:prefixMappings="xmlns:ns0='http://schemas.openxmlformats.org/package/2006/metadata/core-properties' xmlns:ns1='http://purl.org/dc/elements/1.1/'" w:xpath="/ns0:coreProperties[1]/ns1:subject[1]" w:storeItemID="{6C3C8BC8-F283-45AE-878A-BAB7291924A1}"/>
                 <w:text/>
               </w:sdtPr>
+              <w:sdtEndPr/>
               <w:sdtContent>
                 <w:tc>
                   <w:tcPr>
@@ -401,9 +403,6 @@
                     </w:rPr>
                     <w:alias w:val="Date"/>
                     <w:id w:val="13406932"/>
-                    <w:placeholder>
-                      <w:docPart w:val="840381B460F641D897D24C1CD1387AAF"/>
-                    </w:placeholder>
                     <w:dataBinding w:prefixMappings="xmlns:ns0='http://schemas.microsoft.com/office/2006/coverPageProps'" w:xpath="/ns0:CoverPageProperties[1]/ns0:PublishDate[1]" w:storeItemID="{55AF091B-3C7A-41E3-B477-F2FDAA23CFDA}"/>
                     <w:date w:fullDate="2015-05-06T00:00:00Z">
                       <w:dateFormat w:val="M/d/yyyy"/>
@@ -412,6 +411,7 @@
                       <w:calendar w:val="gregorian"/>
                     </w:date>
                   </w:sdtPr>
+                  <w:sdtEndPr/>
                   <w:sdtContent>
                     <w:r>
                       <w:rPr>
@@ -1052,6 +1052,7 @@
       <w:r>
         <w:rPr>
           <w:noProof/>
+          <w:lang w:val="en-GB" w:eastAsia="en-GB"/>
         </w:rPr>
         <mc:AlternateContent>
           <mc:Choice Requires="wps">
@@ -1298,7 +1299,18 @@
     </w:p>
     <w:p/>
     <w:p/>
-    <w:p/>
+    <w:p>
+      <w:pPr>
+        <w:pStyle w:val="Heading1"/>
+      </w:pPr>
+      <w:r>
+        <w:t>Representação do conhecimento</w:t>
+      </w:r>
+    </w:p>
+    <w:p>
+      <w:bookmarkStart w:id="0" w:name="_GoBack"/>
+      <w:bookmarkEnd w:id="0"/>
+    </w:p>
     <w:p/>
     <w:p>
       <w:r>
@@ -1321,8 +1333,55 @@
       <w:r>
         <w:t>Linguagem e Ambiente</w:t>
       </w:r>
-      <w:bookmarkStart w:id="0" w:name="_GoBack"/>
-      <w:bookmarkEnd w:id="0"/>
+    </w:p>
+    <w:p>
+      <w:r>
+        <w:t xml:space="preserve">A aplicação foi, na sua totalidade, desenvolvida em java sendo que os IDEs utilizados foram o </w:t>
+      </w:r>
+      <w:r>
+        <w:t>IntelliJ</w:t>
+      </w:r>
+      <w:r>
+        <w:t xml:space="preserve"> e o Eclipse Juno tanto em Windows como em MacOS.</w:t>
+      </w:r>
+    </w:p>
+    <w:p/>
+    <w:p>
+      <w:pPr>
+        <w:pStyle w:val="Heading1"/>
+      </w:pPr>
+      <w:r>
+        <w:t>Estrutura da Aplicação</w:t>
+      </w:r>
+    </w:p>
+    <w:p/>
+    <w:p>
+      <w:r>
+        <w:br w:type="page"/>
+      </w:r>
+    </w:p>
+    <w:p>
+      <w:pPr>
+        <w:pStyle w:val="Title"/>
+      </w:pPr>
+      <w:r>
+        <w:lastRenderedPageBreak/>
+        <w:t>Experiências</w:t>
+      </w:r>
+    </w:p>
+    <w:p>
+      <w:r>
+        <w:br w:type="page"/>
+      </w:r>
+    </w:p>
+    <w:p>
+      <w:pPr>
+        <w:pStyle w:val="Title"/>
+      </w:pPr>
+      <w:r>
+        <w:lastRenderedPageBreak/>
+        <w:t>Conclusões</w:t>
+      </w:r>
     </w:p>
     <w:p/>
     <w:sectPr>
@@ -1397,7 +1456,7 @@
           <w:rPr>
             <w:noProof/>
           </w:rPr>
-          <w:t>4</w:t>
+          <w:t>3</w:t>
         </w:r>
         <w:r>
           <w:rPr>
@@ -1834,6 +1893,29 @@
       <w:szCs w:val="26"/>
     </w:rPr>
   </w:style>
+  <w:style w:type="paragraph" w:styleId="Heading3">
+    <w:name w:val="heading 3"/>
+    <w:basedOn w:val="Normal"/>
+    <w:next w:val="Normal"/>
+    <w:link w:val="Heading3Char"/>
+    <w:uiPriority w:val="9"/>
+    <w:semiHidden/>
+    <w:unhideWhenUsed/>
+    <w:qFormat/>
+    <w:rsid w:val="004351EE"/>
+    <w:pPr>
+      <w:keepNext/>
+      <w:keepLines/>
+      <w:spacing w:before="200" w:after="0"/>
+      <w:outlineLvl w:val="2"/>
+    </w:pPr>
+    <w:rPr>
+      <w:rFonts w:asciiTheme="majorHAnsi" w:eastAsiaTheme="majorEastAsia" w:hAnsiTheme="majorHAnsi" w:cstheme="majorBidi"/>
+      <w:b/>
+      <w:bCs/>
+      <w:color w:val="9E8E5C" w:themeColor="accent1"/>
+    </w:rPr>
+  </w:style>
   <w:style w:type="character" w:default="1" w:styleId="DefaultParagraphFont">
     <w:name w:val="Default Paragraph Font"/>
     <w:uiPriority w:val="1"/>
@@ -2123,6 +2205,21 @@
       <w:color w:val="9E8E5C" w:themeColor="accent1"/>
       <w:sz w:val="18"/>
       <w:szCs w:val="18"/>
+    </w:rPr>
+  </w:style>
+  <w:style w:type="character" w:customStyle="1" w:styleId="Heading3Char">
+    <w:name w:val="Heading 3 Char"/>
+    <w:basedOn w:val="DefaultParagraphFont"/>
+    <w:link w:val="Heading3"/>
+    <w:uiPriority w:val="9"/>
+    <w:semiHidden/>
+    <w:rsid w:val="004351EE"/>
+    <w:rPr>
+      <w:rFonts w:asciiTheme="majorHAnsi" w:eastAsiaTheme="majorEastAsia" w:hAnsiTheme="majorHAnsi" w:cstheme="majorBidi"/>
+      <w:b/>
+      <w:bCs/>
+      <w:color w:val="9E8E5C" w:themeColor="accent1"/>
+      <w:lang w:val="pt-PT"/>
     </w:rPr>
   </w:style>
 </w:styles>
@@ -2338,6 +2435,29 @@
       <w:szCs w:val="26"/>
     </w:rPr>
   </w:style>
+  <w:style w:type="paragraph" w:styleId="Heading3">
+    <w:name w:val="heading 3"/>
+    <w:basedOn w:val="Normal"/>
+    <w:next w:val="Normal"/>
+    <w:link w:val="Heading3Char"/>
+    <w:uiPriority w:val="9"/>
+    <w:semiHidden/>
+    <w:unhideWhenUsed/>
+    <w:qFormat/>
+    <w:rsid w:val="004351EE"/>
+    <w:pPr>
+      <w:keepNext/>
+      <w:keepLines/>
+      <w:spacing w:before="200" w:after="0"/>
+      <w:outlineLvl w:val="2"/>
+    </w:pPr>
+    <w:rPr>
+      <w:rFonts w:asciiTheme="majorHAnsi" w:eastAsiaTheme="majorEastAsia" w:hAnsiTheme="majorHAnsi" w:cstheme="majorBidi"/>
+      <w:b/>
+      <w:bCs/>
+      <w:color w:val="9E8E5C" w:themeColor="accent1"/>
+    </w:rPr>
+  </w:style>
   <w:style w:type="character" w:default="1" w:styleId="DefaultParagraphFont">
     <w:name w:val="Default Paragraph Font"/>
     <w:uiPriority w:val="1"/>
@@ -2627,6 +2747,21 @@
       <w:color w:val="9E8E5C" w:themeColor="accent1"/>
       <w:sz w:val="18"/>
       <w:szCs w:val="18"/>
+    </w:rPr>
+  </w:style>
+  <w:style w:type="character" w:customStyle="1" w:styleId="Heading3Char">
+    <w:name w:val="Heading 3 Char"/>
+    <w:basedOn w:val="DefaultParagraphFont"/>
+    <w:link w:val="Heading3"/>
+    <w:uiPriority w:val="9"/>
+    <w:semiHidden/>
+    <w:rsid w:val="004351EE"/>
+    <w:rPr>
+      <w:rFonts w:asciiTheme="majorHAnsi" w:eastAsiaTheme="majorEastAsia" w:hAnsiTheme="majorHAnsi" w:cstheme="majorBidi"/>
+      <w:b/>
+      <w:bCs/>
+      <w:color w:val="9E8E5C" w:themeColor="accent1"/>
+      <w:lang w:val="pt-PT"/>
     </w:rPr>
   </w:style>
 </w:styles>
@@ -2696,41 +2831,19 @@
         </w:p>
       </w:docPartBody>
     </w:docPart>
-    <w:docPart>
-      <w:docPartPr>
-        <w:name w:val="8AAA056ED0A94250AD68099C3A4C2226"/>
-        <w:category>
-          <w:name w:val="General"/>
-          <w:gallery w:val="placeholder"/>
-        </w:category>
-        <w:types>
-          <w:type w:val="bbPlcHdr"/>
-        </w:types>
-        <w:behaviors>
-          <w:behavior w:val="content"/>
-        </w:behaviors>
-        <w:guid w:val="{1F4CD085-4F23-4F16-81D5-C810FC9085E0}"/>
-      </w:docPartPr>
-      <w:docPartBody>
-        <w:p>
-          <w:pPr>
-            <w:pStyle w:val="8AAA056ED0A94250AD68099C3A4C2226"/>
-          </w:pPr>
-          <w:r>
-            <w:rPr>
-              <w:rFonts w:asciiTheme="majorHAnsi" w:eastAsiaTheme="majorEastAsia" w:hAnsiTheme="majorHAnsi" w:cstheme="majorBidi"/>
-            </w:rPr>
-            <w:t>[Type the document subtitle]</w:t>
-          </w:r>
-        </w:p>
-      </w:docPartBody>
-    </w:docPart>
   </w:docParts>
 </w:glossaryDocument>
 </file>
 
 <file path=word/glossary/fontTable.xml><?xml version="1.0" encoding="utf-8"?>
 <w:fonts xmlns:mc="http://schemas.openxmlformats.org/markup-compatibility/2006" xmlns:r="http://schemas.openxmlformats.org/officeDocument/2006/relationships" xmlns:w="http://schemas.openxmlformats.org/wordprocessingml/2006/main" xmlns:w14="http://schemas.microsoft.com/office/word/2010/wordml" mc:Ignorable="w14">
+  <w:font w:name="Garamond">
+    <w:panose1 w:val="02020404030301010803"/>
+    <w:charset w:val="00"/>
+    <w:family w:val="roman"/>
+    <w:pitch w:val="variable"/>
+    <w:sig w:usb0="00000287" w:usb1="00000000" w:usb2="00000000" w:usb3="00000000" w:csb0="0000009F" w:csb1="00000000"/>
+  </w:font>
   <w:font w:name="Times New Roman">
     <w:panose1 w:val="02020603050405020304"/>
     <w:charset w:val="00"/>
@@ -2738,19 +2851,13 @@
     <w:pitch w:val="variable"/>
     <w:sig w:usb0="E0002EFF" w:usb1="C0007843" w:usb2="00000009" w:usb3="00000000" w:csb0="000001FF" w:csb1="00000000"/>
   </w:font>
-  <w:font w:name="Garamond">
-    <w:panose1 w:val="02020404030301010803"/>
-    <w:charset w:val="00"/>
-    <w:family w:val="roman"/>
-    <w:pitch w:val="variable"/>
-    <w:sig w:usb0="00000287" w:usb1="00000000" w:usb2="00000000" w:usb3="00000000" w:csb0="0000009F" w:csb1="00000000"/>
-  </w:font>
   <w:font w:name="Tahoma">
     <w:panose1 w:val="020B0604030504040204"/>
     <w:charset w:val="00"/>
     <w:family w:val="swiss"/>
+    <w:notTrueType/>
     <w:pitch w:val="variable"/>
-    <w:sig w:usb0="E1002EFF" w:usb1="C000605B" w:usb2="00000029" w:usb3="00000000" w:csb0="000101FF" w:csb1="00000000"/>
+    <w:sig w:usb0="00000003" w:usb1="00000000" w:usb2="00000000" w:usb3="00000000" w:csb0="00000001" w:csb1="00000000"/>
   </w:font>
   <w:font w:name="Calibri">
     <w:panose1 w:val="020F0502020204030204"/>
@@ -2786,6 +2893,7 @@
     <w:rsid w:val="00180D1C"/>
     <w:rsid w:val="004F4F58"/>
     <w:rsid w:val="00837812"/>
+    <w:rsid w:val="00C032DF"/>
   </w:rsids>
   <m:mathPr>
     <m:mathFont m:val="Cambria Math"/>

</xml_diff>

<commit_message>
Added multiple topics to final report
</commit_message>
<xml_diff>
--- a/Relatório.docx
+++ b/Relatório.docx
@@ -112,9 +112,6 @@
                   </w:rPr>
                   <w:alias w:val="Title"/>
                   <w:id w:val="13406919"/>
-                  <w:placeholder>
-                    <w:docPart w:val="7B4B42EA166843BE9F49645F8525EB3A"/>
-                  </w:placeholder>
                   <w:dataBinding w:prefixMappings="xmlns:ns0='http://schemas.openxmlformats.org/package/2006/metadata/core-properties' xmlns:ns1='http://purl.org/dc/elements/1.1/'" w:xpath="/ns0:coreProperties[1]/ns1:title[1]" w:storeItemID="{6C3C8BC8-F283-45AE-878A-BAB7291924A1}"/>
                   <w:text/>
                 </w:sdtPr>
@@ -214,11 +211,10 @@
         <w:p>
           <w:r>
             <w:rPr>
-              <w:noProof/>
-              <w:lang w:val="en-GB" w:eastAsia="en-GB"/>
+              <w:lang w:eastAsia="en-GB"/>
             </w:rPr>
             <w:drawing>
-              <wp:anchor distT="0" distB="0" distL="114300" distR="114300" simplePos="0" relativeHeight="251658240" behindDoc="1" locked="0" layoutInCell="1" allowOverlap="1" wp14:anchorId="16A6441A" wp14:editId="038F667A">
+              <wp:anchor distT="0" distB="0" distL="114300" distR="114300" simplePos="0" relativeHeight="251658240" behindDoc="1" locked="0" layoutInCell="1" allowOverlap="1" wp14:anchorId="62262BB5" wp14:editId="6D67B2AA">
                 <wp:simplePos x="2673350" y="589915"/>
                 <wp:positionH relativeFrom="margin">
                   <wp:align>center</wp:align>
@@ -725,37 +721,7 @@
         </w:numPr>
       </w:pPr>
       <w:r>
-        <w:t xml:space="preserve">Inicialização </w:t>
-      </w:r>
-      <w:r>
-        <w:t>–</w:t>
-      </w:r>
-      <w:r>
-        <w:t xml:space="preserve"> </w:t>
-      </w:r>
-      <w:r>
-        <w:t>Criação de</w:t>
-      </w:r>
-      <w:r>
-        <w:t xml:space="preserve"> uma população inicial. Est</w:t>
-      </w:r>
-      <w:r>
-        <w:t>a população é geralmente gerada aleatoriamente e pode</w:t>
-      </w:r>
-      <w:r>
-        <w:t xml:space="preserve"> ser de qualquer tamanho desejado,</w:t>
-      </w:r>
-      <w:r>
-        <w:t xml:space="preserve"> desde</w:t>
-      </w:r>
-      <w:r>
-        <w:t xml:space="preserve"> um pequeno número de indivíduos </w:t>
-      </w:r>
-      <w:r>
-        <w:t>até</w:t>
-      </w:r>
-      <w:r>
-        <w:t xml:space="preserve"> milhares.</w:t>
+        <w:t>Inicialização – Criação de uma população inicial. Esta população é geralmente gerada aleatoriamente e pode ser de qualquer tamanho desejado, desde um pequeno número de indivíduos até milhares.</w:t>
       </w:r>
     </w:p>
     <w:p>
@@ -767,46 +733,7 @@
         </w:numPr>
       </w:pPr>
       <w:r>
-        <w:t>Avaliação - Cada membro da população é en</w:t>
-      </w:r>
-      <w:r>
-        <w:t>tão avaliado e calcula-se uma “</w:t>
-      </w:r>
-      <w:r>
-        <w:t>aptidão</w:t>
-      </w:r>
-      <w:r>
-        <w:t>”</w:t>
-      </w:r>
-      <w:r>
-        <w:t xml:space="preserve"> para </w:t>
-      </w:r>
-      <w:r>
-        <w:t>cada</w:t>
-      </w:r>
-      <w:r>
-        <w:t xml:space="preserve"> indivíduo. O valor de </w:t>
-      </w:r>
-      <w:r>
-        <w:t>“</w:t>
-      </w:r>
-      <w:r>
-        <w:t>fitness</w:t>
-      </w:r>
-      <w:r>
-        <w:t xml:space="preserve">” </w:t>
-      </w:r>
-      <w:r>
-        <w:t xml:space="preserve"> é calculado</w:t>
-      </w:r>
-      <w:r>
-        <w:t xml:space="preserve"> consoante os</w:t>
-      </w:r>
-      <w:r>
-        <w:t xml:space="preserve"> nossos requisitos desejados. Estes requisitos podem ser simples, 'algoritmos mais rápidos são melhores', ou mais complexas, 'materiais mais fortes são melhores, mas eles não deve ser muito pesado ".</w:t>
-      </w:r>
-      <w:r>
-        <w:t xml:space="preserve"> No nosso caso foi tida em conta a distância e a quantidade de produtos a ser distribuidos.</w:t>
+        <w:t>Avaliação - Cada membro da população é então avaliado e calcula-se uma “aptidão” para cada indivíduo. O valor de “fitness”  é calculado consoante os nossos requisitos desejados. Estes requisitos podem ser simples, 'algoritmos mais rápidos são melhores', ou mais complexas, 'materiais mais fortes são melhores, mas eles não deve ser muito pesado ". No nosso caso foi tida em conta a distância e a quantidade de produtos a ser distribuidos.</w:t>
       </w:r>
     </w:p>
     <w:p>
@@ -819,49 +746,7 @@
       </w:pPr>
       <w:r>
         <w:lastRenderedPageBreak/>
-        <w:t xml:space="preserve">Seleção - Queremos </w:t>
-      </w:r>
-      <w:r>
-        <w:t>constantemente melhorar o</w:t>
-      </w:r>
-      <w:r>
-        <w:t xml:space="preserve"> condicionamento físico geral</w:t>
-      </w:r>
-      <w:r>
-        <w:t xml:space="preserve"> das </w:t>
-      </w:r>
-      <w:r>
-        <w:t>nossas populações.</w:t>
-      </w:r>
-      <w:r>
-        <w:t>A seleção</w:t>
-      </w:r>
-      <w:r>
-        <w:t xml:space="preserve"> ajuda</w:t>
-      </w:r>
-      <w:r>
-        <w:t>-nos</w:t>
-      </w:r>
-      <w:r>
-        <w:t xml:space="preserve"> a fazer isso, descartando os projetos</w:t>
-      </w:r>
-      <w:r>
-        <w:t xml:space="preserve"> menos aptos</w:t>
-      </w:r>
-      <w:r>
-        <w:t xml:space="preserve"> e só mante</w:t>
-      </w:r>
-      <w:r>
-        <w:t>ndo</w:t>
-      </w:r>
-      <w:r>
-        <w:t xml:space="preserve"> os melhores indivíduos na população. Existem alguns métodos de seleção diferentes, mas a idéia básica é o mesmo, torná-lo mais provável que os indivíduos mais aptos </w:t>
-      </w:r>
-      <w:r>
-        <w:t>sejão</w:t>
-      </w:r>
-      <w:r>
-        <w:t xml:space="preserve"> selecionados para a nossa próxima geração.</w:t>
+        <w:t>Seleção - Queremos constantemente melhorar o condicionamento físico geral das nossas populações.A seleção ajuda-nos a fazer isso, descartando os projetos menos aptos e só mantendo os melhores indivíduos na população. Existem alguns métodos de seleção diferentes, mas a idéia básica é o mesmo, torná-lo mais provável que os indivíduos mais aptos sejão selecionados para a nossa próxima geração.</w:t>
       </w:r>
     </w:p>
     <w:p>
@@ -1050,22 +935,7 @@
         </w:numPr>
       </w:pPr>
       <w:r>
-        <w:t>Repetir</w:t>
-      </w:r>
-      <w:r>
-        <w:t xml:space="preserve"> - Agora nós temos a nossa próxima geração podemos começar de novo a partir do passo dois até chegar a um</w:t>
-      </w:r>
-      <w:r>
-        <w:t>a</w:t>
-      </w:r>
-      <w:r>
-        <w:t xml:space="preserve"> condição</w:t>
-      </w:r>
-      <w:r>
-        <w:t xml:space="preserve"> que nos pareça ideal ou até termos atingido um número de repetições “suficientes”</w:t>
-      </w:r>
-      <w:r>
-        <w:t>.</w:t>
+        <w:t>Repetir - Agora nós temos a nossa próxima geração podemos começar de novo a partir do passo dois até chegar a uma condição que nos pareça ideal ou até termos atingido um número de repetições “suficientes”.</w:t>
       </w:r>
     </w:p>
     <w:p>
@@ -1092,13 +962,12 @@
     <w:p>
       <w:r>
         <w:rPr>
-          <w:noProof/>
-          <w:lang w:val="en-GB" w:eastAsia="en-GB"/>
+          <w:lang w:eastAsia="en-GB"/>
         </w:rPr>
         <mc:AlternateContent>
           <mc:Choice Requires="wps">
             <w:drawing>
-              <wp:anchor distT="0" distB="0" distL="114300" distR="114300" simplePos="0" relativeHeight="251662336" behindDoc="0" locked="0" layoutInCell="1" allowOverlap="1" wp14:anchorId="2DEE2DB4" wp14:editId="255C1B00">
+              <wp:anchor distT="0" distB="0" distL="114300" distR="114300" simplePos="0" relativeHeight="251662336" behindDoc="0" locked="0" layoutInCell="1" allowOverlap="1" wp14:anchorId="3E3E23E3" wp14:editId="70F38651">
                 <wp:simplePos x="0" y="0"/>
                 <wp:positionH relativeFrom="column">
                   <wp:posOffset>-93345</wp:posOffset>
@@ -1237,11 +1106,10 @@
       </w:r>
       <w:r>
         <w:rPr>
-          <w:noProof/>
-          <w:lang w:val="en-GB" w:eastAsia="en-GB"/>
+          <w:lang w:eastAsia="en-GB"/>
         </w:rPr>
         <w:drawing>
-          <wp:anchor distT="0" distB="0" distL="114300" distR="114300" simplePos="0" relativeHeight="251659264" behindDoc="1" locked="0" layoutInCell="1" allowOverlap="1" wp14:anchorId="5B91594B" wp14:editId="721B7C1E">
+          <wp:anchor distT="0" distB="0" distL="114300" distR="114300" simplePos="0" relativeHeight="251659264" behindDoc="1" locked="0" layoutInCell="1" allowOverlap="1" wp14:anchorId="4974BCDF" wp14:editId="1E7EA323">
             <wp:simplePos x="0" y="0"/>
             <wp:positionH relativeFrom="column">
               <wp:posOffset>-93345</wp:posOffset>
@@ -1321,19 +1189,17 @@
     <w:p>
       <w:pPr>
         <w:rPr>
-          <w:noProof/>
           <w:lang w:eastAsia="en-GB"/>
         </w:rPr>
       </w:pPr>
       <w:r>
         <w:rPr>
-          <w:noProof/>
-          <w:lang w:val="en-GB" w:eastAsia="en-GB"/>
+          <w:lang w:eastAsia="en-GB"/>
         </w:rPr>
         <mc:AlternateContent>
           <mc:Choice Requires="wps">
             <w:drawing>
-              <wp:anchor distT="0" distB="0" distL="114300" distR="114300" simplePos="0" relativeHeight="251664384" behindDoc="0" locked="0" layoutInCell="1" allowOverlap="1" wp14:anchorId="251DD494" wp14:editId="0470FD26">
+              <wp:anchor distT="0" distB="0" distL="114300" distR="114300" simplePos="0" relativeHeight="251664384" behindDoc="0" locked="0" layoutInCell="1" allowOverlap="1" wp14:anchorId="7B452D4F" wp14:editId="27E8275D">
                 <wp:simplePos x="0" y="0"/>
                 <wp:positionH relativeFrom="column">
                   <wp:posOffset>1905</wp:posOffset>
@@ -1468,11 +1334,10 @@
       </w:r>
       <w:r>
         <w:rPr>
-          <w:noProof/>
-          <w:lang w:val="en-GB" w:eastAsia="en-GB"/>
+          <w:lang w:eastAsia="en-GB"/>
         </w:rPr>
         <w:drawing>
-          <wp:anchor distT="0" distB="0" distL="114300" distR="114300" simplePos="0" relativeHeight="251660288" behindDoc="1" locked="0" layoutInCell="1" allowOverlap="1" wp14:anchorId="78903162" wp14:editId="4EC386FE">
+          <wp:anchor distT="0" distB="0" distL="114300" distR="114300" simplePos="0" relativeHeight="251660288" behindDoc="1" locked="0" layoutInCell="1" allowOverlap="1" wp14:anchorId="103AD169" wp14:editId="3B806C95">
             <wp:simplePos x="0" y="0"/>
             <wp:positionH relativeFrom="column">
               <wp:posOffset>1905</wp:posOffset>
@@ -1544,7 +1409,6 @@
       </w:r>
       <w:r>
         <w:rPr>
-          <w:noProof/>
           <w:lang w:eastAsia="en-GB"/>
         </w:rPr>
         <w:t>Depois, cada ponto de venda tem um espaço reservado a cada fábrica indicando o que a mesma o fornece:</w:t>
@@ -1553,7 +1417,6 @@
     <w:p>
       <w:pPr>
         <w:rPr>
-          <w:noProof/>
           <w:lang w:eastAsia="en-GB"/>
         </w:rPr>
       </w:pPr>
@@ -1561,7 +1424,6 @@
     <w:p>
       <w:pPr>
         <w:rPr>
-          <w:noProof/>
           <w:lang w:eastAsia="en-GB"/>
         </w:rPr>
       </w:pPr>
@@ -1569,13 +1431,11 @@
     <w:p>
       <w:pPr>
         <w:rPr>
-          <w:noProof/>
           <w:lang w:eastAsia="en-GB"/>
         </w:rPr>
       </w:pPr>
       <w:r>
         <w:rPr>
-          <w:noProof/>
           <w:lang w:eastAsia="en-GB"/>
         </w:rPr>
         <w:lastRenderedPageBreak/>
@@ -1584,14 +1444,12 @@
       <w:r>
         <w:rPr>
           <w:i/>
-          <w:noProof/>
           <w:lang w:eastAsia="en-GB"/>
         </w:rPr>
         <w:t xml:space="preserve">crossover </w:t>
       </w:r>
       <w:r>
         <w:rPr>
-          <w:noProof/>
           <w:lang w:eastAsia="en-GB"/>
         </w:rPr>
         <w:t>e a mutação.</w:t>
@@ -1601,7 +1459,6 @@
       <w:pPr>
         <w:pStyle w:val="Heading2"/>
         <w:rPr>
-          <w:noProof/>
           <w:lang w:eastAsia="en-GB"/>
         </w:rPr>
       </w:pPr>
@@ -1837,14 +1694,7 @@
           <w:rStyle w:val="SubtleEmphasis"/>
           <w:i w:val="0"/>
         </w:rPr>
-        <w:t>i] += (Envio - Produção)</w:t>
-      </w:r>
-      <w:r>
-        <w:rPr>
-          <w:rStyle w:val="SubtleEmphasis"/>
-          <w:i w:val="0"/>
-        </w:rPr>
-        <w:t>;</w:t>
+        <w:t>i] += (Envio - Produção);</w:t>
       </w:r>
     </w:p>
     <w:p>
@@ -1893,10 +1743,7 @@
         <w:t>ᵢ</w:t>
       </w:r>
       <w:r>
-        <w:t xml:space="preserve">] </w:t>
-      </w:r>
-      <w:r>
-        <w:t>– O que sobra ou o excesso do recebido por cada Ponto de Venda</w:t>
+        <w:t>] – O que sobra ou o excesso do recebido por cada Ponto de Venda</w:t>
       </w:r>
     </w:p>
     <w:p>
@@ -1913,71 +1760,35 @@
           <w:i w:val="0"/>
         </w:rPr>
         <w:tab/>
-      </w:r>
-      <w:r>
+        <w:t>R[i] += (Envio - Produção);</w:t>
+      </w:r>
+    </w:p>
+    <w:p>
+      <w:pPr>
+        <w:spacing w:after="0" w:line="240" w:lineRule="auto"/>
+        <w:ind w:firstLine="720"/>
         <w:rPr>
           <w:rStyle w:val="SubtleEmphasis"/>
           <w:i w:val="0"/>
         </w:rPr>
-        <w:t>R</w:t>
-      </w:r>
+      </w:pPr>
       <w:r>
         <w:rPr>
           <w:rStyle w:val="SubtleEmphasis"/>
           <w:i w:val="0"/>
         </w:rPr>
-        <w:t>[i] += (Envio - Produção)</w:t>
-      </w:r>
-      <w:r>
+        <w:t>ABS(R[i]);</w:t>
+      </w:r>
+    </w:p>
+    <w:p>
+      <w:pPr>
+        <w:spacing w:after="0" w:line="240" w:lineRule="auto"/>
+        <w:ind w:firstLine="720"/>
         <w:rPr>
           <w:rStyle w:val="SubtleEmphasis"/>
           <w:i w:val="0"/>
         </w:rPr>
-        <w:t>;</w:t>
-      </w:r>
-    </w:p>
-    <w:p>
-      <w:pPr>
-        <w:spacing w:after="0" w:line="240" w:lineRule="auto"/>
-        <w:ind w:firstLine="720"/>
-        <w:rPr>
-          <w:rStyle w:val="SubtleEmphasis"/>
-          <w:i w:val="0"/>
-        </w:rPr>
-      </w:pPr>
-      <w:r>
-        <w:rPr>
-          <w:rStyle w:val="SubtleEmphasis"/>
-          <w:i w:val="0"/>
-        </w:rPr>
-        <w:t>ABS(R</w:t>
-      </w:r>
-      <w:r>
-        <w:rPr>
-          <w:rStyle w:val="SubtleEmphasis"/>
-          <w:i w:val="0"/>
-        </w:rPr>
-        <w:t>[i]</w:t>
-      </w:r>
-      <w:r>
-        <w:rPr>
-          <w:rStyle w:val="SubtleEmphasis"/>
-          <w:i w:val="0"/>
-        </w:rPr>
-        <w:t>);</w:t>
-      </w:r>
-    </w:p>
-    <w:p>
-      <w:pPr>
-        <w:spacing w:after="0" w:line="240" w:lineRule="auto"/>
-        <w:ind w:firstLine="720"/>
-        <w:rPr>
-          <w:rStyle w:val="SubtleEmphasis"/>
-          <w:i w:val="0"/>
-        </w:rPr>
-      </w:pPr>
-      <w:bookmarkStart w:id="0" w:name="_GoBack"/>
-      <w:bookmarkEnd w:id="0"/>
+      </w:pPr>
     </w:p>
     <w:p/>
     <w:p>
@@ -1994,10 +1805,7 @@
         <w:t>Fitness</w:t>
       </w:r>
       <w:r>
-        <w:t>)</w:t>
-      </w:r>
-      <w:r>
-        <w:t>:</w:t>
+        <w:t>):</w:t>
       </w:r>
     </w:p>
     <w:p>
@@ -2127,7 +1935,6 @@
     <w:p>
       <w:pPr>
         <w:rPr>
-          <w:noProof/>
           <w:lang w:eastAsia="en-GB"/>
         </w:rPr>
       </w:pPr>
@@ -2156,13 +1963,7 @@
     </w:p>
     <w:p>
       <w:r>
-        <w:t xml:space="preserve">A aplicação foi, na sua totalidade, desenvolvida em java sendo que os IDEs utilizados foram o </w:t>
-      </w:r>
-      <w:r>
-        <w:t>IntelliJ</w:t>
-      </w:r>
-      <w:r>
-        <w:t xml:space="preserve"> e o Eclipse Juno tanto em Windows como em MacOS.</w:t>
+        <w:t>A aplicação foi, na sua totalidade, desenvolvida em java sendo que os IDEs utilizados foram o IntelliJ e o Eclipse Juno tanto em Windows como em MacOS.</w:t>
       </w:r>
     </w:p>
     <w:p/>
@@ -2174,8 +1975,198 @@
         <w:t>Estrutura da Aplicação</w:t>
       </w:r>
     </w:p>
+    <w:p>
+      <w:r>
+        <w:t xml:space="preserve">Por forma a manter o código organizado, dividimo-lo em dois </w:t>
+      </w:r>
+      <w:r>
+        <w:rPr>
+          <w:i/>
+        </w:rPr>
+        <w:t>packages</w:t>
+      </w:r>
+      <w:r>
+        <w:t xml:space="preserve">: o </w:t>
+      </w:r>
+      <w:r>
+        <w:rPr>
+          <w:i/>
+        </w:rPr>
+        <w:t xml:space="preserve">Engine </w:t>
+      </w:r>
+      <w:r>
+        <w:rPr>
+          <w:i/>
+        </w:rPr>
+        <w:t>Package</w:t>
+      </w:r>
+      <w:r>
+        <w:t xml:space="preserve">, que é o responsável pelo funcionamento da aplicação, e o </w:t>
+      </w:r>
+      <w:r>
+        <w:rPr>
+          <w:i/>
+        </w:rPr>
+        <w:t>Models Packages</w:t>
+      </w:r>
+      <w:r>
+        <w:t>, em que se encontram as classes representativas consoante o modelo adoptado de representação.</w:t>
+      </w:r>
+    </w:p>
+    <w:p>
+      <w:r>
+        <w:t xml:space="preserve">No </w:t>
+      </w:r>
+      <w:r>
+        <w:rPr>
+          <w:i/>
+        </w:rPr>
+        <w:t>Engine Package</w:t>
+      </w:r>
+      <w:r>
+        <w:t xml:space="preserve"> temos a classe  </w:t>
+      </w:r>
+      <w:r>
+        <w:rPr>
+          <w:i/>
+        </w:rPr>
+        <w:t xml:space="preserve">GeneticAlgorithm </w:t>
+      </w:r>
+      <w:r>
+        <w:t xml:space="preserve">responsável pela execução do algoritmo na sua totalidade, a classe </w:t>
+      </w:r>
+      <w:r>
+        <w:rPr>
+          <w:i/>
+        </w:rPr>
+        <w:t xml:space="preserve">Service </w:t>
+      </w:r>
+      <w:r>
+        <w:t xml:space="preserve">onde é chamado e inicializado o </w:t>
+      </w:r>
+      <w:r>
+        <w:rPr>
+          <w:i/>
+        </w:rPr>
+        <w:t xml:space="preserve">GeneticAlgorithm </w:t>
+      </w:r>
+      <w:r>
+        <w:t xml:space="preserve">e inseridos os valores relativos ao mesmo (se é elitista, a probabilidade de crossover e a probabilidade de mutação), por fim temos a class </w:t>
+      </w:r>
+      <w:r>
+        <w:rPr>
+          <w:i/>
+        </w:rPr>
+        <w:t xml:space="preserve">Partials </w:t>
+      </w:r>
+      <w:r>
+        <w:t>usada para calculos auxiliares e representação da solução final.</w:t>
+      </w:r>
+    </w:p>
+    <w:p>
+      <w:r>
+        <w:t xml:space="preserve">No </w:t>
+      </w:r>
+      <w:r>
+        <w:rPr>
+          <w:i/>
+        </w:rPr>
+        <w:t>Models Package</w:t>
+      </w:r>
+      <w:r>
+        <w:t xml:space="preserve">  contem a class </w:t>
+      </w:r>
+      <w:r>
+        <w:rPr>
+          <w:i/>
+        </w:rPr>
+        <w:t xml:space="preserve">Factory </w:t>
+      </w:r>
+      <w:r>
+        <w:t xml:space="preserve">onde são guardadas as informações relativas à fabrica, </w:t>
+      </w:r>
+      <w:r>
+        <w:t xml:space="preserve">a class </w:t>
+      </w:r>
+      <w:r>
+        <w:rPr>
+          <w:i/>
+        </w:rPr>
+        <w:t>Chromossomes</w:t>
+      </w:r>
+      <w:r>
+        <w:t xml:space="preserve"> onde além da informação de cada Chromossoma também contem a função de Adaptação e Penalização, e, por fim, a class </w:t>
+      </w:r>
+      <w:r>
+        <w:rPr>
+          <w:i/>
+        </w:rPr>
+        <w:t>Service Point</w:t>
+      </w:r>
+      <w:r>
+        <w:t xml:space="preserve"> que contém toda a informação dos </w:t>
+      </w:r>
+      <w:r>
+        <w:rPr>
+          <w:i/>
+        </w:rPr>
+        <w:t>Service Point</w:t>
+      </w:r>
+      <w:r>
+        <w:t>.</w:t>
+      </w:r>
+    </w:p>
     <w:p/>
     <w:p>
+      <w:pPr>
+        <w:pStyle w:val="Heading1"/>
+      </w:pPr>
+      <w:r>
+        <w:t>Diagramas de Classes</w:t>
+      </w:r>
+    </w:p>
+    <w:p>
+      <w:r>
+        <w:rPr>
+          <w:noProof/>
+        </w:rPr>
+        <w:pict>
+          <v:shapetype id="_x0000_t75" coordsize="21600,21600" o:spt="75" o:preferrelative="t" path="m@4@5l@4@11@9@11@9@5xe" filled="f" stroked="f">
+            <v:stroke joinstyle="miter"/>
+            <v:formulas>
+              <v:f eqn="if lineDrawn pixelLineWidth 0"/>
+              <v:f eqn="sum @0 1 0"/>
+              <v:f eqn="sum 0 0 @1"/>
+              <v:f eqn="prod @2 1 2"/>
+              <v:f eqn="prod @3 21600 pixelWidth"/>
+              <v:f eqn="prod @3 21600 pixelHeight"/>
+              <v:f eqn="sum @0 0 1"/>
+              <v:f eqn="prod @6 1 2"/>
+              <v:f eqn="prod @7 21600 pixelWidth"/>
+              <v:f eqn="sum @8 21600 0"/>
+              <v:f eqn="prod @7 21600 pixelHeight"/>
+              <v:f eqn="sum @10 21600 0"/>
+            </v:formulas>
+            <v:path o:extrusionok="f" gradientshapeok="t" o:connecttype="rect"/>
+            <o:lock v:ext="edit" aspectratio="t"/>
+          </v:shapetype>
+          <v:shape id="_x0000_s1026" type="#_x0000_t75" style="position:absolute;margin-left:-20.9pt;margin-top:13.8pt;width:217.45pt;height:281.6pt;z-index:-251650048;mso-position-horizontal-relative:text;mso-position-vertical-relative:text;mso-width-relative:page;mso-height-relative:page" wrapcoords="-41 0 -41 21569 21600 21569 21600 0 -41 0">
+            <v:imagedata r:id="rId14" o:title="Engine"/>
+            <w10:wrap type="tight"/>
+          </v:shape>
+        </w:pict>
+      </w:r>
+      <w:r>
+        <w:rPr>
+          <w:noProof/>
+        </w:rPr>
+        <w:pict>
+          <v:shape id="_x0000_s1027" type="#_x0000_t75" style="position:absolute;margin-left:227.3pt;margin-top:14.6pt;width:231.8pt;height:260.4pt;z-index:-251648000;mso-position-horizontal-relative:text;mso-position-vertical-relative:text;mso-width-relative:page;mso-height-relative:page" wrapcoords="-38 0 -38 21566 21600 21566 21600 0 -38 0">
+            <v:imagedata r:id="rId15" o:title="Models"/>
+            <w10:wrap type="tight"/>
+          </v:shape>
+        </w:pict>
+      </w:r>
       <w:r>
         <w:br w:type="page"/>
       </w:r>
@@ -2190,6 +2181,8 @@
       </w:r>
     </w:p>
     <w:p>
+      <w:bookmarkStart w:id="0" w:name="_GoBack"/>
+      <w:bookmarkEnd w:id="0"/>
       <w:r>
         <w:br w:type="page"/>
       </w:r>
@@ -2205,7 +2198,7 @@
     </w:p>
     <w:p/>
     <w:sectPr>
-      <w:footerReference w:type="default" r:id="rId14"/>
+      <w:footerReference w:type="default" r:id="rId16"/>
       <w:pgSz w:w="11906" w:h="16838"/>
       <w:pgMar w:top="1417" w:right="1701" w:bottom="1417" w:left="1701" w:header="708" w:footer="708" w:gutter="0"/>
       <w:pgNumType w:start="0"/>
@@ -2276,7 +2269,7 @@
           <w:rPr>
             <w:noProof/>
           </w:rPr>
-          <w:t>4</w:t>
+          <w:t>6</w:t>
         </w:r>
         <w:r>
           <w:rPr>
@@ -3650,39 +3643,7 @@
 </file>
 
 <file path=word/glossary/document.xml><?xml version="1.0" encoding="utf-8"?>
-<w:glossaryDocument xmlns:wpc="http://schemas.microsoft.com/office/word/2010/wordprocessingCanvas" xmlns:mc="http://schemas.openxmlformats.org/markup-compatibility/2006" xmlns:o="urn:schemas-microsoft-com:office:office" xmlns:r="http://schemas.openxmlformats.org/officeDocument/2006/relationships" xmlns:m="http://schemas.openxmlformats.org/officeDocument/2006/math" xmlns:v="urn:schemas-microsoft-com:vml" xmlns:wp14="http://schemas.microsoft.com/office/word/2010/wordprocessingDrawing" xmlns:wp="http://schemas.openxmlformats.org/drawingml/2006/wordprocessingDrawing" xmlns:w10="urn:schemas-microsoft-com:office:word" xmlns:w="http://schemas.openxmlformats.org/wordprocessingml/2006/main" xmlns:w14="http://schemas.microsoft.com/office/word/2010/wordml" xmlns:wpg="http://schemas.microsoft.com/office/word/2010/wordprocessingGroup" xmlns:wpi="http://schemas.microsoft.com/office/word/2010/wordprocessingInk" xmlns:wne="http://schemas.microsoft.com/office/word/2006/wordml" xmlns:wps="http://schemas.microsoft.com/office/word/2010/wordprocessingShape" mc:Ignorable="w14 wp14">
-  <w:docParts>
-    <w:docPart>
-      <w:docPartPr>
-        <w:name w:val="18C7A646E8CB4CB091265BC7CE5F2659"/>
-        <w:category>
-          <w:name w:val="General"/>
-          <w:gallery w:val="placeholder"/>
-        </w:category>
-        <w:types>
-          <w:type w:val="bbPlcHdr"/>
-        </w:types>
-        <w:behaviors>
-          <w:behavior w:val="content"/>
-        </w:behaviors>
-        <w:guid w:val="{FF223A9A-DDFC-4144-BD8A-6625F7B379D2}"/>
-      </w:docPartPr>
-      <w:docPartBody>
-        <w:p>
-          <w:pPr>
-            <w:pStyle w:val="18C7A646E8CB4CB091265BC7CE5F2659"/>
-          </w:pPr>
-          <w:r>
-            <w:rPr>
-              <w:rFonts w:asciiTheme="majorHAnsi" w:eastAsiaTheme="majorEastAsia" w:hAnsiTheme="majorHAnsi" w:cstheme="majorBidi"/>
-            </w:rPr>
-            <w:t>[Type the company name]</w:t>
-          </w:r>
-        </w:p>
-      </w:docPartBody>
-    </w:docPart>
-  </w:docParts>
-</w:glossaryDocument>
+<w:glossaryDocument xmlns:wpc="http://schemas.microsoft.com/office/word/2010/wordprocessingCanvas" xmlns:mc="http://schemas.openxmlformats.org/markup-compatibility/2006" xmlns:o="urn:schemas-microsoft-com:office:office" xmlns:r="http://schemas.openxmlformats.org/officeDocument/2006/relationships" xmlns:m="http://schemas.openxmlformats.org/officeDocument/2006/math" xmlns:v="urn:schemas-microsoft-com:vml" xmlns:wp14="http://schemas.microsoft.com/office/word/2010/wordprocessingDrawing" xmlns:wp="http://schemas.openxmlformats.org/drawingml/2006/wordprocessingDrawing" xmlns:w10="urn:schemas-microsoft-com:office:word" xmlns:w="http://schemas.openxmlformats.org/wordprocessingml/2006/main" xmlns:w14="http://schemas.microsoft.com/office/word/2010/wordml" xmlns:wpg="http://schemas.microsoft.com/office/word/2010/wordprocessingGroup" xmlns:wpi="http://schemas.microsoft.com/office/word/2010/wordprocessingInk" xmlns:wne="http://schemas.microsoft.com/office/word/2006/wordml" xmlns:wps="http://schemas.microsoft.com/office/word/2010/wordprocessingShape" mc:Ignorable="w14 wp14"/>
 </file>
 
 <file path=word/glossary/fontTable.xml><?xml version="1.0" encoding="utf-8"?>
@@ -3747,6 +3708,7 @@
   </w:compat>
   <w:rsids>
     <w:rsidRoot w:val="00180D1C"/>
+    <w:rsid w:val="001635BA"/>
     <w:rsid w:val="00180D1C"/>
     <w:rsid w:val="004F4F58"/>
     <w:rsid w:val="00837812"/>
@@ -4480,7 +4442,7 @@
 </file>
 
 <file path=customXml/itemProps2.xml><?xml version="1.0" encoding="utf-8"?>
-<ds:datastoreItem xmlns:ds="http://schemas.openxmlformats.org/officeDocument/2006/customXml" ds:itemID="{9C027B96-843A-4207-8BD1-DFA760C56732}">
+<ds:datastoreItem xmlns:ds="http://schemas.openxmlformats.org/officeDocument/2006/customXml" ds:itemID="{4E86314B-85CF-4F2F-843D-E7D820E8053B}">
   <ds:schemaRefs>
     <ds:schemaRef ds:uri="http://schemas.openxmlformats.org/officeDocument/2006/bibliography"/>
   </ds:schemaRefs>

</xml_diff>